<commit_message>
Finished notes on justiciability overview
</commit_message>
<xml_diff>
--- a/Notes on justiciability .docx
+++ b/Notes on justiciability .docx
@@ -3,6 +3,23 @@
 <w:document xmlns:wpc="http://schemas.microsoft.com/office/word/2010/wordprocessingCanvas" xmlns:cx="http://schemas.microsoft.com/office/drawing/2014/chartex" xmlns:cx1="http://schemas.microsoft.com/office/drawing/2015/9/8/chartex" xmlns:cx2="http://schemas.microsoft.com/office/drawing/2015/10/21/chartex" xmlns:cx3="http://schemas.microsoft.com/office/drawing/2016/5/9/chartex" xmlns:cx4="http://schemas.microsoft.com/office/drawing/2016/5/10/chartex" xmlns:cx5="http://schemas.microsoft.com/office/drawing/2016/5/11/chartex" xmlns:cx6="http://schemas.microsoft.com/office/drawing/2016/5/12/chartex" xmlns:cx7="http://schemas.microsoft.com/office/drawing/2016/5/13/chartex" xmlns:cx8="http://schemas.microsoft.com/office/drawing/2016/5/14/chartex" xmlns:mc="http://schemas.openxmlformats.org/markup-compatibility/2006" xmlns:aink="http://schemas.microsoft.com/office/drawing/2016/ink" xmlns:am3d="http://schemas.microsoft.com/office/drawing/2017/model3d" xmlns:o="urn:schemas-microsoft-com:office:office" xmlns:r="http://schemas.openxmlformats.org/officeDocument/2006/relationships" xmlns:m="http://schemas.openxmlformats.org/officeDocument/2006/math" xmlns:v="urn:schemas-microsoft-com:vml" xmlns:wp14="http://schemas.microsoft.com/office/word/2010/wordprocessingDrawing" xmlns:wp="http://schemas.openxmlformats.org/drawingml/2006/wordprocessingDrawing" xmlns:w10="urn:schemas-microsoft-com:office:word" xmlns:w="http://schemas.openxmlformats.org/wordprocessingml/2006/main" xmlns:w14="http://schemas.microsoft.com/office/word/2010/wordml" xmlns:w15="http://schemas.microsoft.com/office/word/2012/wordml" xmlns:w16cid="http://schemas.microsoft.com/office/word/2016/wordml/cid" xmlns:w16se="http://schemas.microsoft.com/office/word/2015/wordml/symex" xmlns:wpg="http://schemas.microsoft.com/office/word/2010/wordprocessingGroup" xmlns:wpi="http://schemas.microsoft.com/office/word/2010/wordprocessingInk" xmlns:wne="http://schemas.microsoft.com/office/word/2006/wordml" xmlns:wps="http://schemas.microsoft.com/office/word/2010/wordprocessingShape" mc:Ignorable="w14 w15 w16se w16cid wp14">
   <w:body>
     <w:p>
+      <w:pPr>
+        <w:rPr>
+          <w:b/>
+          <w:sz w:val="40"/>
+          <w:szCs w:val="40"/>
+        </w:rPr>
+      </w:pPr>
+      <w:r>
+        <w:rPr>
+          <w:b/>
+          <w:sz w:val="40"/>
+          <w:szCs w:val="40"/>
+        </w:rPr>
+        <w:t xml:space="preserve">General </w:t>
+      </w:r>
+    </w:p>
+    <w:p>
       <w:r>
         <w:t>-Justiciability deals with the boundaries of law and adjudication</w:t>
       </w:r>
@@ -21,6 +38,12 @@
       <w:r>
         <w:t>-</w:t>
       </w:r>
+      <w:r>
+        <w:t xml:space="preserve">Justiciability is distinct from the issue of judicial activism, which relates to the role of the courts in developing and changing the law and with the readiness of the courts to intervene in the decisions of other public authorities and to grant </w:t>
+      </w:r>
+      <w:r>
+        <w:t>relief against those decisions.(312)</w:t>
+      </w:r>
     </w:p>
     <w:p>
       <w:r>
@@ -36,6 +59,23 @@
       </w:r>
     </w:p>
     <w:p>
+      <w:pPr>
+        <w:rPr>
+          <w:b/>
+          <w:sz w:val="40"/>
+          <w:szCs w:val="40"/>
+        </w:rPr>
+      </w:pPr>
+      <w:r>
+        <w:rPr>
+          <w:b/>
+          <w:sz w:val="40"/>
+          <w:szCs w:val="40"/>
+        </w:rPr>
+        <w:t>Basic Analysis</w:t>
+      </w:r>
+    </w:p>
+    <w:p>
       <w:r>
         <w:t xml:space="preserve"> A. The What</w:t>
       </w:r>
@@ -108,6 +148,15 @@
     </w:p>
     <w:p>
       <w:pPr>
+        <w:ind w:left="1440"/>
+      </w:pPr>
+      <w:r>
+        <w:tab/>
+        <w:t>-In 1793, Justices of the Supreme Court declined a request from President Washington and Secretary of State Jefferson who asked them to answer a series of questions concerning America’s role as a neutral toward a war between England and France(914)</w:t>
+      </w:r>
+    </w:p>
+    <w:p>
+      <w:pPr>
         <w:ind w:left="720"/>
       </w:pPr>
       <w:r>
@@ -177,62 +226,225 @@
       </w:r>
       <w:r>
         <w:t>: court should only adjucate on claims that are ripe(“whether the harm asserted has matured sufficiently to warrant judicial intervention.”(918)</w:t>
+      </w:r>
+      <w:r>
+        <w:t xml:space="preserve"> </w:t>
+      </w:r>
+    </w:p>
+    <w:p>
+      <w:pPr>
+        <w:ind w:firstLine="720"/>
+      </w:pPr>
+      <w:r>
+        <w:lastRenderedPageBreak/>
+        <w:t>2. Mootness</w:t>
+      </w:r>
+      <w:r>
+        <w:t>: moot claims (if legal proceedings regarding it can have no effect or is beyond the reach of the law) are generally not justiciable and should be dismissed(918)</w:t>
+      </w:r>
+      <w:r>
+        <w:t xml:space="preserve"> </w:t>
+      </w:r>
+    </w:p>
+    <w:p>
+      <w:pPr>
+        <w:ind w:firstLine="720"/>
+      </w:pPr>
+      <w:r>
+        <w:t>-Exceptions: “</w:t>
+      </w:r>
+      <w:r>
+        <w:t>Exceptions to the moot</w:t>
+      </w:r>
+      <w:r>
+        <w:t xml:space="preserve">ness requirement include claims </w:t>
+      </w:r>
+      <w:r>
+        <w:t>"capable of repetition, yet evading review," claims by a certified</w:t>
+      </w:r>
+      <w:r>
+        <w:t xml:space="preserve"> </w:t>
+      </w:r>
+      <w:r>
+        <w:t>class representative, and claims mooted by respondent's</w:t>
+      </w:r>
+      <w:r>
+        <w:t xml:space="preserve"> </w:t>
+      </w:r>
+      <w:r>
+        <w:t>voluntary cessation of the challenged conduct.</w:t>
+      </w:r>
+      <w:r>
+        <w:t>”</w:t>
+      </w:r>
+      <w:r>
+        <w:t xml:space="preserve"> (919)</w:t>
+      </w:r>
+    </w:p>
+    <w:p>
+      <w:pPr>
+        <w:ind w:firstLine="720"/>
+      </w:pPr>
+      <w:r>
+        <w:t>-</w:t>
+      </w:r>
+      <w:r>
+        <w:t>1) Capable of repetition yet evading review, 2) Class actions, or 3) Voluntary cessation by respondent</w:t>
+      </w:r>
+      <w:r>
+        <w:t>(933)</w:t>
+      </w:r>
+    </w:p>
+    <w:p>
+      <w:pPr>
+        <w:ind w:firstLine="720"/>
+      </w:pPr>
+      <w:r>
+        <w:t>3. The rule of necessity:</w:t>
+      </w:r>
+      <w:r>
+        <w:t xml:space="preserve"> the courts shouldn’t rule on constitutional issues in advance of them being necessary(921)</w:t>
+      </w:r>
+      <w:r>
+        <w:t xml:space="preserve"> if an alternative statutory basis exists, courts should not rule</w:t>
+      </w:r>
+    </w:p>
+    <w:p>
+      <w:r>
+        <w:t>C. The Who (Standing)</w:t>
+      </w:r>
+      <w:r>
+        <w:t>: claimant must be in a proper party to present claim, mostly focus on standing (921)</w:t>
+      </w:r>
+      <w:r>
+        <w:t xml:space="preserve"> </w:t>
+      </w:r>
+    </w:p>
+    <w:p>
+      <w:pPr>
+        <w:ind w:left="720"/>
+      </w:pPr>
+      <w:r>
+        <w:t>1. General standing:</w:t>
+      </w:r>
+    </w:p>
+    <w:p>
+      <w:pPr>
+        <w:ind w:left="720"/>
+      </w:pPr>
+      <w:r>
+        <w:tab/>
+        <w:t>-Claimant must have suffered an “injury in fact” that was caused by the unconstitutional government action and that will be redressed by the relief requested(922)</w:t>
+      </w:r>
+    </w:p>
+    <w:p>
+      <w:pPr>
+        <w:ind w:firstLine="720"/>
+      </w:pPr>
+      <w:r>
+        <w:t xml:space="preserve">2. Taxpayer </w:t>
+      </w:r>
+      <w:r>
+        <w:t>standing: “individuals do not have standing solely by virtue of their status as federal taxpayers to challenge allegedly unconstitutional conduct by officers of the federal government(929)</w:t>
+      </w:r>
+    </w:p>
+    <w:p>
+      <w:pPr>
+        <w:ind w:firstLine="720"/>
+      </w:pPr>
+      <w:r>
+        <w:tab/>
+        <w:t>-Exception</w:t>
+      </w:r>
+      <w:r>
+        <w:t>:”</w:t>
+      </w:r>
+      <w:r>
+        <w:t xml:space="preserve"> </w:t>
+      </w:r>
+      <w:r>
+        <w:t>1) the challenged</w:t>
+      </w:r>
+      <w:r>
+        <w:t xml:space="preserve"> action must be a congressional </w:t>
+      </w:r>
+      <w:r>
+        <w:t xml:space="preserve">exercise of the taxing-spending power </w:t>
+      </w:r>
+      <w:r>
+        <w:t xml:space="preserve">and 2) the constitutional </w:t>
+      </w:r>
+      <w:r>
+        <w:t xml:space="preserve">limit invoked </w:t>
+      </w:r>
+      <w:r>
+        <w:t>must be an express limit on the taxing-spending power.”</w:t>
+      </w:r>
+      <w:r>
+        <w:t>(930)</w:t>
+      </w:r>
+    </w:p>
+    <w:p>
+      <w:pPr>
+        <w:ind w:firstLine="720"/>
+      </w:pPr>
+      <w:r>
+        <w:t>3. Organizational standing</w:t>
+      </w:r>
+      <w:r>
+        <w:t>(934)</w:t>
       </w:r>
       <w:bookmarkStart w:id="0" w:name="_GoBack"/>
       <w:bookmarkEnd w:id="0"/>
-      <w:r>
-        <w:t xml:space="preserve"> </w:t>
-      </w:r>
     </w:p>
     <w:p>
       <w:pPr>
         <w:ind w:firstLine="720"/>
       </w:pPr>
       <w:r>
-        <w:t xml:space="preserve">2. Mootness </w:t>
-      </w:r>
-    </w:p>
-    <w:p>
-      <w:pPr>
-        <w:ind w:firstLine="720"/>
-      </w:pPr>
-      <w:r>
-        <w:t xml:space="preserve">3. The rule of necessity </w:t>
-      </w:r>
-    </w:p>
-    <w:p>
-      <w:r>
-        <w:t xml:space="preserve">C. The Who (Standing) </w:t>
-      </w:r>
-    </w:p>
-    <w:p>
-      <w:pPr>
-        <w:ind w:left="720"/>
-      </w:pPr>
-      <w:r>
-        <w:t xml:space="preserve">1. General standing </w:t>
-      </w:r>
-    </w:p>
-    <w:p>
-      <w:pPr>
-        <w:ind w:firstLine="720"/>
-      </w:pPr>
-      <w:r>
-        <w:t xml:space="preserve">2. Taxpayer standing </w:t>
-      </w:r>
-    </w:p>
-    <w:p>
-      <w:pPr>
-        <w:ind w:firstLine="720"/>
-      </w:pPr>
-      <w:r>
-        <w:t>3. Organizational standing</w:t>
+        <w:tab/>
+        <w:t xml:space="preserve">a. </w:t>
+      </w:r>
+      <w:r>
+        <w:t>Members have standing in their own right,</w:t>
+      </w:r>
+    </w:p>
+    <w:p>
+      <w:pPr>
+        <w:ind w:left="720" w:firstLine="720"/>
+      </w:pPr>
+      <w:r>
+        <w:t xml:space="preserve"> b. The claim is germane to the organization's interests, and </w:t>
+      </w:r>
+    </w:p>
+    <w:p>
+      <w:pPr>
+        <w:ind w:left="720" w:firstLine="720"/>
+      </w:pPr>
+      <w:r>
+        <w:t>c. Participation by individual members is not required.</w:t>
+      </w:r>
+    </w:p>
+    <w:p>
+      <w:pPr>
+        <w:rPr>
+          <w:b/>
+          <w:sz w:val="40"/>
+          <w:szCs w:val="40"/>
+        </w:rPr>
+      </w:pPr>
+      <w:r>
+        <w:rPr>
+          <w:b/>
+          <w:sz w:val="40"/>
+          <w:szCs w:val="40"/>
+        </w:rPr>
+        <w:t>Baker V. Carr</w:t>
       </w:r>
     </w:p>
     <w:p/>
     <w:p>
       <w:r>
-        <w:lastRenderedPageBreak/>
         <w:t>Sources:</w:t>
       </w:r>
     </w:p>

</xml_diff>